<commit_message>
Diario Gioele Zanetti + Applicativo dipendenti
</commit_message>
<xml_diff>
--- a/4_Diari/GioeleZanetti/Gioele_Zanetti_Diario-2022-02-10.docx
+++ b/4_Diari/GioeleZanetti/Gioele_Zanetti_Diario-2022-02-10.docx
@@ -87,7 +87,12 @@
               <w:spacing w:line="360" w:lineRule="auto"/>
             </w:pPr>
             <w:r>
-              <w:t>03.02.2022</w:t>
+              <w:t>10</w:t>
+            </w:r>
+            <w:bookmarkStart w:id="0" w:name="_GoBack"/>
+            <w:bookmarkEnd w:id="0"/>
+            <w:r>
+              <w:t>.02.2022</w:t>
             </w:r>
           </w:p>
         </w:tc>
@@ -400,8 +405,6 @@
             <w:r>
               <w:t>Ho scritto il diario</w:t>
             </w:r>
-            <w:bookmarkStart w:id="0" w:name="_GoBack"/>
-            <w:bookmarkEnd w:id="0"/>
           </w:p>
         </w:tc>
       </w:tr>
@@ -2798,7 +2801,7 @@
 </file>
 
 <file path=customXml/itemProps1.xml><?xml version="1.0" encoding="utf-8"?>
-<ds:datastoreItem xmlns:ds="http://schemas.openxmlformats.org/officeDocument/2006/customXml" ds:itemID="{6BAE909E-48C2-4998-9981-E79EB934A262}">
+<ds:datastoreItem xmlns:ds="http://schemas.openxmlformats.org/officeDocument/2006/customXml" ds:itemID="{9E1D0718-B56D-4E51-9075-C1362AC0813A}">
   <ds:schemaRefs>
     <ds:schemaRef ds:uri="http://schemas.openxmlformats.org/officeDocument/2006/bibliography"/>
   </ds:schemaRefs>

</xml_diff>